<commit_message>
update report and added ppt
</commit_message>
<xml_diff>
--- a/Report/MAD-CW-_Project_Report.docx
+++ b/Report/MAD-CW-_Project_Report.docx
@@ -5385,6 +5385,29 @@
     </w:p>
     <w:p>
       <w:pPr>
+        <w:rPr>
+          <w:rFonts w:ascii="Times New Roman" w:hAnsi="Times New Roman" w:cs="Times New Roman"/>
+        </w:rPr>
+      </w:pPr>
+      <w:r>
+        <w:rPr>
+          <w:rFonts w:ascii="Times New Roman" w:hAnsi="Times New Roman" w:cs="Times New Roman"/>
+        </w:rPr>
+        <w:br w:type="page"/>
+      </w:r>
+    </w:p>
+    <w:p>
+      <w:pPr>
+        <w:pStyle w:val="ListParagraph"/>
+        <w:ind w:left="1440"/>
+        <w:jc w:val="both"/>
+        <w:rPr>
+          <w:rFonts w:ascii="Times New Roman" w:hAnsi="Times New Roman" w:cs="Times New Roman"/>
+        </w:rPr>
+      </w:pPr>
+    </w:p>
+    <w:p>
+      <w:pPr>
         <w:pStyle w:val="Heading1"/>
         <w:numPr>
           <w:ilvl w:val="0"/>
@@ -6087,7 +6110,6 @@
           <w:rFonts w:ascii="Times New Roman" w:hAnsi="Times New Roman" w:cs="Times New Roman"/>
           <w:lang w:val="en-GB"/>
         </w:rPr>
-        <w:lastRenderedPageBreak/>
         <w:t>Presentation</w:t>
       </w:r>
     </w:p>
@@ -6224,6 +6246,17 @@
     <w:p>
       <w:pPr>
         <w:pStyle w:val="ListParagraph"/>
+        <w:ind w:left="1440"/>
+        <w:jc w:val="both"/>
+        <w:rPr>
+          <w:rFonts w:ascii="Times New Roman" w:hAnsi="Times New Roman" w:cs="Times New Roman"/>
+          <w:lang w:val="en-GB"/>
+        </w:rPr>
+      </w:pPr>
+    </w:p>
+    <w:p>
+      <w:pPr>
+        <w:pStyle w:val="ListParagraph"/>
         <w:numPr>
           <w:ilvl w:val="0"/>
           <w:numId w:val="12"/>
@@ -6239,6 +6272,7 @@
           <w:rFonts w:ascii="Times New Roman" w:hAnsi="Times New Roman" w:cs="Times New Roman"/>
           <w:lang w:val="en-GB"/>
         </w:rPr>
+        <w:lastRenderedPageBreak/>
         <w:t>COHNDSE242F-040</w:t>
       </w:r>
       <w:r>
@@ -6450,6 +6484,56 @@
     </w:p>
     <w:p>
       <w:pPr>
+        <w:jc w:val="both"/>
+        <w:rPr>
+          <w:rFonts w:ascii="Times New Roman" w:hAnsi="Times New Roman" w:cs="Times New Roman"/>
+          <w:lang w:val="en-GB"/>
+        </w:rPr>
+      </w:pPr>
+      <w:r>
+        <w:rPr>
+          <w:rFonts w:ascii="Times New Roman" w:hAnsi="Times New Roman" w:cs="Times New Roman"/>
+          <w:lang w:val="en-GB"/>
+        </w:rPr>
+        <w:drawing>
+          <wp:inline distT="0" distB="0" distL="0" distR="0" wp14:anchorId="525C0C5C" wp14:editId="21CBA746">
+            <wp:extent cx="5943600" cy="5995670"/>
+            <wp:effectExtent l="0" t="0" r="0" b="5080"/>
+            <wp:docPr id="1786844451" name="Picture 1" descr="A screenshot of a video chat&#10;&#10;AI-generated content may be incorrect."/>
+            <wp:cNvGraphicFramePr>
+              <a:graphicFrameLocks xmlns:a="http://schemas.openxmlformats.org/drawingml/2006/main" noChangeAspect="1"/>
+            </wp:cNvGraphicFramePr>
+            <a:graphic xmlns:a="http://schemas.openxmlformats.org/drawingml/2006/main">
+              <a:graphicData uri="http://schemas.openxmlformats.org/drawingml/2006/picture">
+                <pic:pic xmlns:pic="http://schemas.openxmlformats.org/drawingml/2006/picture">
+                  <pic:nvPicPr>
+                    <pic:cNvPr id="1786844451" name="Picture 1" descr="A screenshot of a video chat&#10;&#10;AI-generated content may be incorrect."/>
+                    <pic:cNvPicPr/>
+                  </pic:nvPicPr>
+                  <pic:blipFill>
+                    <a:blip r:embed="rId21"/>
+                    <a:stretch>
+                      <a:fillRect/>
+                    </a:stretch>
+                  </pic:blipFill>
+                  <pic:spPr>
+                    <a:xfrm>
+                      <a:off x="0" y="0"/>
+                      <a:ext cx="5943600" cy="5995670"/>
+                    </a:xfrm>
+                    <a:prstGeom prst="rect">
+                      <a:avLst/>
+                    </a:prstGeom>
+                  </pic:spPr>
+                </pic:pic>
+              </a:graphicData>
+            </a:graphic>
+          </wp:inline>
+        </w:drawing>
+      </w:r>
+    </w:p>
+    <w:p>
+      <w:pPr>
         <w:pStyle w:val="ListParagraph"/>
         <w:ind w:left="1440"/>
         <w:jc w:val="both"/>
@@ -6562,6 +6646,19 @@
       </w:r>
       <w:r>
         <w:t>.</w:t>
+      </w:r>
+    </w:p>
+    <w:p>
+      <w:pPr>
+        <w:rPr>
+          <w:rFonts w:ascii="Times New Roman" w:hAnsi="Times New Roman" w:cs="Times New Roman"/>
+        </w:rPr>
+      </w:pPr>
+      <w:r>
+        <w:rPr>
+          <w:rFonts w:ascii="Times New Roman" w:hAnsi="Times New Roman" w:cs="Times New Roman"/>
+        </w:rPr>
+        <w:br w:type="page"/>
       </w:r>
     </w:p>
     <w:p>
@@ -6634,29 +6731,13 @@
           <w:rFonts w:ascii="Times New Roman" w:hAnsi="Times New Roman" w:cs="Times New Roman"/>
         </w:rPr>
       </w:pPr>
-      <w:hyperlink r:id="rId21" w:anchor="java_1" w:history="1">
+      <w:hyperlink r:id="rId22" w:anchor="java_1" w:history="1">
         <w:r>
           <w:rPr>
             <w:rStyle w:val="Hyperlink"/>
             <w:rFonts w:ascii="Times New Roman" w:hAnsi="Times New Roman" w:cs="Times New Roman"/>
           </w:rPr>
-          <w:t xml:space="preserve">Connect your App to </w:t>
-        </w:r>
-        <w:proofErr w:type="gramStart"/>
-        <w:r>
-          <w:rPr>
-            <w:rStyle w:val="Hyperlink"/>
-            <w:rFonts w:ascii="Times New Roman" w:hAnsi="Times New Roman" w:cs="Times New Roman"/>
-          </w:rPr>
-          <w:t>Firebase  |</w:t>
-        </w:r>
-        <w:proofErr w:type="gramEnd"/>
-        <w:r>
-          <w:rPr>
-            <w:rStyle w:val="Hyperlink"/>
-            <w:rFonts w:ascii="Times New Roman" w:hAnsi="Times New Roman" w:cs="Times New Roman"/>
-          </w:rPr>
-          <w:t>  Firebase Realtime Database</w:t>
+          <w:t>https://firebase.google.com/docs/database/android/start#java_1</w:t>
         </w:r>
       </w:hyperlink>
     </w:p>
@@ -6699,7 +6780,7 @@
           <w:rFonts w:ascii="Times New Roman" w:hAnsi="Times New Roman" w:cs="Times New Roman"/>
         </w:rPr>
       </w:pPr>
-      <w:hyperlink r:id="rId22" w:history="1">
+      <w:hyperlink r:id="rId23" w:history="1">
         <w:r>
           <w:rPr>
             <w:rStyle w:val="Hyperlink"/>
@@ -6756,7 +6837,7 @@
           <w:rFonts w:ascii="Times New Roman" w:hAnsi="Times New Roman" w:cs="Times New Roman"/>
         </w:rPr>
       </w:pPr>
-      <w:hyperlink r:id="rId23" w:history="1">
+      <w:hyperlink r:id="rId24" w:history="1">
         <w:r>
           <w:rPr>
             <w:rStyle w:val="Hyperlink"/>
@@ -6803,7 +6884,7 @@
           <w:rFonts w:ascii="Times New Roman" w:hAnsi="Times New Roman" w:cs="Times New Roman"/>
         </w:rPr>
       </w:pPr>
-      <w:hyperlink r:id="rId24" w:history="1">
+      <w:hyperlink r:id="rId25" w:history="1">
         <w:r>
           <w:rPr>
             <w:rStyle w:val="Hyperlink"/>
@@ -6870,7 +6951,7 @@
       </w:pPr>
     </w:p>
     <w:sectPr>
-      <w:footerReference w:type="default" r:id="rId25"/>
+      <w:footerReference w:type="default" r:id="rId26"/>
       <w:pgSz w:w="12240" w:h="15840"/>
       <w:pgMar w:top="1440" w:right="1440" w:bottom="1440" w:left="1440" w:header="720" w:footer="720" w:gutter="0"/>
       <w:cols w:space="720"/>
@@ -10144,6 +10225,18 @@
       <w:shd w:val="clear" w:color="auto" w:fill="E1DFDD"/>
     </w:rPr>
   </w:style>
+  <w:style w:type="character" w:styleId="FollowedHyperlink">
+    <w:name w:val="FollowedHyperlink"/>
+    <w:basedOn w:val="DefaultParagraphFont"/>
+    <w:uiPriority w:val="99"/>
+    <w:semiHidden/>
+    <w:unhideWhenUsed/>
+    <w:rsid w:val="00720E78"/>
+    <w:rPr>
+      <w:color w:val="96607D" w:themeColor="followedHyperlink"/>
+      <w:u w:val="single"/>
+    </w:rPr>
+  </w:style>
 </w:styles>
 </file>
 

</xml_diff>